<commit_message>
Started mission dev, reorganized some files
</commit_message>
<xml_diff>
--- a/Notes.docx
+++ b/Notes.docx
@@ -315,6 +315,7 @@
         <w:rPr>
           <w:highlight w:val="none"/>
         </w:rPr>
+        <w:t xml:space="preserve">Text conversation style through pop-up menus</w:t>
       </w:r>
       <w:r/>
     </w:p>
@@ -575,15 +576,9 @@
         <w:rPr>
           <w:highlight w:val="none"/>
         </w:rPr>
+        <w:t xml:space="preserve">?</w:t>
       </w:r>
       <w:r/>
-    </w:p>
-    <w:p>
-      <w:pPr>
-        <w:rPr>
-          <w:highlight w:val="none"/>
-        </w:rPr>
-      </w:pPr>
       <w:r>
         <w:rPr>
           <w:highlight w:val="none"/>
@@ -595,6 +590,11 @@
         </w:rPr>
       </w:r>
       <w:r/>
+      <w:r>
+        <w:rPr>
+          <w:highlight w:val="none"/>
+        </w:rPr>
+      </w:r>
     </w:p>
     <w:p>
       <w:pPr>
@@ -776,10 +776,6 @@
       <w:r/>
     </w:p>
     <w:p>
-      <w:r/>
-      <w:r/>
-    </w:p>
-    <w:p>
       <w:pPr>
         <w:rPr>
           <w:highlight w:val="none"/>
@@ -794,23 +790,28 @@
         <w:rPr>
           <w:highlight w:val="none"/>
         </w:rPr>
-        <w:t xml:space="preserve">Old style, pixelated models/graphics - 1980 style interface</w:t>
+        <w:t xml:space="preserve">Old style, 1980 style interface</w:t>
       </w:r>
       <w:r>
         <w:rPr>
           <w:highlight w:val="none"/>
         </w:rPr>
       </w:r>
+      <w:r/>
+    </w:p>
+    <w:p>
+      <w:pPr>
+        <w:rPr>
+          <w:highlight w:val="none"/>
+        </w:rPr>
+      </w:pPr>
       <w:r>
         <w:rPr>
           <w:highlight w:val="none"/>
         </w:rPr>
+        <w:t xml:space="preserve">Points on Earth represented with child GameObject</w:t>
       </w:r>
-      <w:r>
-        <w:rPr>
-          <w:highlight w:val="none"/>
-        </w:rPr>
-      </w:r>
+      <w:r/>
     </w:p>
     <w:sectPr>
       <w:footnotePr/>

</xml_diff>